<commit_message>
refactor: alteracao no documento especificao de requisito
</commit_message>
<xml_diff>
--- a/docs/- Especificação de Requisitos/Health_training_Especificação_de_Requisitos_Funcionais_2024_Vrs_2.0.docx
+++ b/docs/- Especificação de Requisitos/Health_training_Especificação_de_Requisitos_Funcionais_2024_Vrs_2.0.docx
@@ -2713,7 +2713,39 @@
           <w:sz w:val="22"/>
           <w:szCs w:val="22"/>
         </w:rPr>
-        <w:t xml:space="preserve">O sistema deve permitir que os usuários joguem um dado virtual durante o jogo. O sistema deve fornecer um elemento na interface, com a aparência de um dado, para o usuário clicar e jogar o dado. Ao clicar no elemento, o sistema deve gerar aleatoriamente um número de 1 a 6 que decidirá a quantidade de casas que ele deverá se mover. O sistema deve exibir visualmente o resultado do dado ao usuário. Durante o jogo, esse dado estará sempre visível na </w:t>
+        <w:t xml:space="preserve">O sistema deve permitir que os usuários joguem um dado virtual durante o jogo. O sistema deve fornecer um elemento na interface, com a aparência de um dado, para o usuário clicar e jogar o dado. Ao clicar no elemento, o sistema deve gerar aleatoriamente um número de 1 a 6 que decidirá a quantidade de casas que ele deverá se mover. O sistema deve exibir visualmente o resultado do dado ao usuário. Durante o jogo, </w:t>
+      </w:r>
+      <w:r>
+        <w:rPr>
+          <w:color w:val="000000"/>
+          <w:sz w:val="22"/>
+          <w:szCs w:val="22"/>
+        </w:rPr>
+        <w:t>o botão de “jogar</w:t>
+      </w:r>
+      <w:r>
+        <w:rPr>
+          <w:color w:val="000000"/>
+          <w:sz w:val="22"/>
+          <w:szCs w:val="22"/>
+        </w:rPr>
+        <w:t xml:space="preserve"> dado</w:t>
+      </w:r>
+      <w:r>
+        <w:rPr>
+          <w:color w:val="000000"/>
+          <w:sz w:val="22"/>
+          <w:szCs w:val="22"/>
+        </w:rPr>
+        <w:t>”</w:t>
+      </w:r>
+      <w:r>
+        <w:rPr>
+          <w:color w:val="000000"/>
+          <w:sz w:val="22"/>
+          <w:szCs w:val="22"/>
+        </w:rPr>
+        <w:t xml:space="preserve"> estará sempre visível na </w:t>
       </w:r>
       <w:r>
         <w:rPr>
@@ -3020,7 +3052,7 @@
           <w:sz w:val="22"/>
           <w:szCs w:val="22"/>
         </w:rPr>
-        <w:t>Após terminar a fase se a pontuação for maior que 80% o usuário passa para próxima fase.</w:t>
+        <w:t>Após terminar a fase o usuário passa para próxima fase.</w:t>
       </w:r>
     </w:p>
     <w:p>
@@ -4461,6 +4493,7 @@
   <w:style w:type="character" w:default="1" w:styleId="Fontepargpadro">
     <w:name w:val="Default Paragraph Font"/>
     <w:uiPriority w:val="1"/>
+    <w:semiHidden/>
     <w:unhideWhenUsed/>
   </w:style>
   <w:style w:type="table" w:default="1" w:styleId="Tabelanormal">

</xml_diff>